<commit_message>
ER diagram complete. Working with class diagram
</commit_message>
<xml_diff>
--- a/Bus Reservation Project Report/Project Report On Bus Reservation.docx
+++ b/Bus Reservation Project Report/Project Report On Bus Reservation.docx
@@ -5934,24 +5934,50 @@
     </w:p>
     <w:p>
       <w:pPr>
-        <w:pStyle w:val="Heading2"/>
+        <w:pStyle w:val="normal0"/>
         <w:jc w:val="center"/>
-        <w:rPr>
-          <w:rFonts w:ascii="Times New Roman" w:eastAsia="Times New Roman" w:hAnsi="Times New Roman" w:cs="Times New Roman"/>
-          <w:sz w:val="28"/>
-          <w:szCs w:val="28"/>
-        </w:rPr>
       </w:pPr>
       <w:bookmarkStart w:id="22" w:name="_ncjovpm10l1" w:colFirst="0" w:colLast="0"/>
       <w:bookmarkEnd w:id="22"/>
       <w:r>
         <w:rPr>
-          <w:rFonts w:ascii="Times New Roman" w:eastAsia="Times New Roman" w:hAnsi="Times New Roman" w:cs="Times New Roman"/>
           <w:noProof/>
-          <w:sz w:val="28"/>
-          <w:szCs w:val="28"/>
-        </w:rPr>
-        <w:t>Still working on it</w:t>
+        </w:rPr>
+        <w:drawing>
+          <wp:inline distT="0" distB="0" distL="0" distR="0">
+            <wp:extent cx="5257800" cy="4764405"/>
+            <wp:effectExtent l="19050" t="0" r="0" b="0"/>
+            <wp:docPr id="1" name="Picture 0" descr="ER Diagram.png"/>
+            <wp:cNvGraphicFramePr>
+              <a:graphicFrameLocks xmlns:a="http://schemas.openxmlformats.org/drawingml/2006/main" noChangeAspect="1"/>
+            </wp:cNvGraphicFramePr>
+            <a:graphic xmlns:a="http://schemas.openxmlformats.org/drawingml/2006/main">
+              <a:graphicData uri="http://schemas.openxmlformats.org/drawingml/2006/picture">
+                <pic:pic xmlns:pic="http://schemas.openxmlformats.org/drawingml/2006/picture">
+                  <pic:nvPicPr>
+                    <pic:cNvPr id="0" name="ER Diagram.png"/>
+                    <pic:cNvPicPr/>
+                  </pic:nvPicPr>
+                  <pic:blipFill>
+                    <a:blip r:embed="rId9"/>
+                    <a:stretch>
+                      <a:fillRect/>
+                    </a:stretch>
+                  </pic:blipFill>
+                  <pic:spPr>
+                    <a:xfrm>
+                      <a:off x="0" y="0"/>
+                      <a:ext cx="5257800" cy="4764405"/>
+                    </a:xfrm>
+                    <a:prstGeom prst="rect">
+                      <a:avLst/>
+                    </a:prstGeom>
+                  </pic:spPr>
+                </pic:pic>
+              </a:graphicData>
+            </a:graphic>
+          </wp:inline>
+        </w:drawing>
       </w:r>
     </w:p>
     <w:p>
@@ -6014,7 +6040,7 @@
                     <pic:cNvPicPr preferRelativeResize="0"/>
                   </pic:nvPicPr>
                   <pic:blipFill>
-                    <a:blip r:embed="rId9"/>
+                    <a:blip r:embed="rId10"/>
                     <a:srcRect/>
                     <a:stretch>
                       <a:fillRect/>
@@ -6073,7 +6099,7 @@
                     <pic:cNvPicPr preferRelativeResize="0"/>
                   </pic:nvPicPr>
                   <pic:blipFill>
-                    <a:blip r:embed="rId10"/>
+                    <a:blip r:embed="rId11"/>
                     <a:srcRect/>
                     <a:stretch>
                       <a:fillRect/>
@@ -7734,7 +7760,7 @@
         </w:rPr>
         <w:t xml:space="preserve">[2] Buschmann, Frank; Meunier, Regine; Rohnert, Hans; Sommerlad, Peter; Stal, Michael (1996-08). Pattern-Oriented Software Architecture, Volume 1, A System of Patterns. Wiley, August 1996. ISBN 978-0-471-95869-7. Retrieved from </w:t>
       </w:r>
-      <w:hyperlink r:id="rId11">
+      <w:hyperlink r:id="rId12">
         <w:r>
           <w:rPr>
             <w:color w:val="1155CC"/>
@@ -7869,7 +7895,7 @@
         </w:rPr>
         <w:t xml:space="preserve">[5] Sarah, Geagea; Sheng, Zhang; Niclas,Sahlin; Faegheh, Hasibi; Farhan, Hameed; Elmira, Rafiyan; Magnus, Ekberg; (2010). Software Requirements Specification. Retrieved from </w:t>
       </w:r>
-      <w:hyperlink r:id="rId12">
+      <w:hyperlink r:id="rId13">
         <w:r>
           <w:rPr>
             <w:color w:val="1155CC"/>
@@ -8039,10 +8065,40 @@
       <w:bookmarkStart w:id="35" w:name="_aeso1o36aiqw" w:colFirst="0" w:colLast="0"/>
       <w:bookmarkEnd w:id="35"/>
     </w:p>
+    <w:p>
+      <w:pPr>
+        <w:pStyle w:val="normal0"/>
+        <w:pBdr>
+          <w:top w:val="nil"/>
+          <w:left w:val="nil"/>
+          <w:bottom w:val="nil"/>
+          <w:right w:val="nil"/>
+          <w:between w:val="nil"/>
+        </w:pBdr>
+        <w:rPr>
+          <w:sz w:val="22"/>
+          <w:szCs w:val="22"/>
+        </w:rPr>
+      </w:pPr>
+      <w:r>
+        <w:rPr>
+          <w:sz w:val="22"/>
+          <w:szCs w:val="22"/>
+        </w:rPr>
+        <w:t xml:space="preserve">[10] </w:t>
+      </w:r>
+      <w:r>
+        <w:rPr>
+          <w:sz w:val="22"/>
+          <w:szCs w:val="22"/>
+        </w:rPr>
+        <w:t>https://www.quora.com/How-do-I-show-attributes-with-a-foreign-key-in-ER-diagrams</w:t>
+      </w:r>
+    </w:p>
     <w:sectPr>
-      <w:footerReference w:type="default" r:id="rId13"/>
-      <w:headerReference w:type="first" r:id="rId14"/>
-      <w:footerReference w:type="first" r:id="rId15"/>
+      <w:footerReference w:type="default" r:id="rId14"/>
+      <w:headerReference w:type="first" r:id="rId15"/>
+      <w:footerReference w:type="first" r:id="rId16"/>
       <w:pgSz w:w="12240" w:h="15840"/>
       <w:pgMar w:top="1800" w:right="1800" w:bottom="1800" w:left="2160" w:header="720" w:footer="720" w:gutter="0"/>
       <w:pgNumType w:start="0"/>
@@ -8147,7 +8203,7 @@
         <w:sz w:val="22"/>
         <w:szCs w:val="22"/>
       </w:rPr>
-      <w:t>1</w:t>
+      <w:t>22</w:t>
     </w:r>
     <w:r>
       <w:rPr>
@@ -10177,6 +10233,7 @@
   <w:style w:type="character" w:default="1" w:styleId="DefaultParagraphFont">
     <w:name w:val="Default Paragraph Font"/>
     <w:uiPriority w:val="1"/>
+    <w:semiHidden/>
     <w:unhideWhenUsed/>
   </w:style>
   <w:style w:type="table" w:default="1" w:styleId="TableNormal">

</xml_diff>